<commit_message>
Adds batch contract generation endpoint
Introduces a new endpoint for generating multiple contracts sequentially, improving efficiency when creating several documents at once.

This feature includes validation of contract types and data, and provides detailed results and summary statistics for each batch generation process.
</commit_message>
<xml_diff>
--- a/apps/legal-docs-blueprints/templates/reconocimiento_deuda/reconocimiento_deuda_template.docx
+++ b/apps/legal-docs-blueprints/templates/reconocimiento_deuda/reconocimiento_deuda_template.docx
@@ -345,31 +345,15 @@
           <w:rFonts w:ascii="Arial" w:eastAsia="Arial" w:hAnsi="Arial" w:cs="Arial"/>
           <w:highlight w:val="white"/>
         </w:rPr>
-        <w:t xml:space="preserve"> de {</w:t>
-      </w:r>
-      <w:proofErr w:type="spellStart"/>
-      <w:r>
-        <w:rPr>
-          <w:rFonts w:ascii="Arial" w:eastAsia="Arial" w:hAnsi="Arial" w:cs="Arial"/>
-          <w:highlight w:val="white"/>
-        </w:rPr>
-        <w:t>edadDeudor</w:t>
-      </w:r>
-      <w:proofErr w:type="spellEnd"/>
-      <w:r>
-        <w:rPr>
-          <w:rFonts w:ascii="Arial" w:eastAsia="Arial" w:hAnsi="Arial" w:cs="Arial"/>
-          <w:highlight w:val="white"/>
-        </w:rPr>
-        <w:t>} años de edad, {</w:t>
-      </w:r>
-      <w:proofErr w:type="spellStart"/>
-      <w:r>
-        <w:rPr>
-          <w:rFonts w:ascii="Arial" w:eastAsia="Arial" w:hAnsi="Arial" w:cs="Arial"/>
-          <w:highlight w:val="white"/>
-        </w:rPr>
-        <w:t>estadoCivilDeudor</w:t>
+        <w:t xml:space="preserve"> de {edad} años de edad, {</w:t>
+      </w:r>
+      <w:proofErr w:type="spellStart"/>
+      <w:r>
+        <w:rPr>
+          <w:rFonts w:ascii="Arial" w:eastAsia="Arial" w:hAnsi="Arial" w:cs="Arial"/>
+          <w:highlight w:val="white"/>
+        </w:rPr>
+        <w:t>estadoCivil</w:t>
       </w:r>
       <w:proofErr w:type="spellEnd"/>
       <w:r>
@@ -385,25 +369,23 @@
           <w:rFonts w:ascii="Arial" w:eastAsia="Arial" w:hAnsi="Arial" w:cs="Arial"/>
           <w:highlight w:val="white"/>
         </w:rPr>
-        <w:t>profesionDeudor</w:t>
-      </w:r>
-      <w:proofErr w:type="spellEnd"/>
-      <w:r>
-        <w:rPr>
-          <w:rFonts w:ascii="Arial" w:eastAsia="Arial" w:hAnsi="Arial" w:cs="Arial"/>
-          <w:highlight w:val="white"/>
-        </w:rPr>
-        <w:t>}, {</w:t>
-      </w:r>
-      <w:proofErr w:type="spellStart"/>
-      <w:r>
-        <w:rPr>
-          <w:rFonts w:ascii="Arial" w:eastAsia="Arial" w:hAnsi="Arial" w:cs="Arial"/>
-          <w:highlight w:val="white"/>
-        </w:rPr>
-        <w:t>nacionalidadDeudor</w:t>
-      </w:r>
-      <w:proofErr w:type="spellEnd"/>
+        <w:t>profesion</w:t>
+      </w:r>
+      <w:proofErr w:type="spellEnd"/>
+      <w:r>
+        <w:rPr>
+          <w:rFonts w:ascii="Arial" w:eastAsia="Arial" w:hAnsi="Arial" w:cs="Arial"/>
+          <w:highlight w:val="white"/>
+        </w:rPr>
+        <w:t>}, {nacionalida</w:t>
+      </w:r>
+      <w:r>
+        <w:rPr>
+          <w:rFonts w:ascii="Arial" w:eastAsia="Arial" w:hAnsi="Arial" w:cs="Arial"/>
+          <w:highlight w:val="white"/>
+        </w:rPr>
+        <w:t>d</w:t>
+      </w:r>
       <w:r>
         <w:rPr>
           <w:rFonts w:ascii="Arial" w:eastAsia="Arial" w:hAnsi="Arial" w:cs="Arial"/>
@@ -426,7 +408,15 @@
           <w:b/>
           <w:highlight w:val="white"/>
         </w:rPr>
-        <w:t>dpiDeudor</w:t>
+        <w:t>dpi</w:t>
+      </w:r>
+      <w:r>
+        <w:rPr>
+          <w:rFonts w:ascii="Arial" w:eastAsia="Arial" w:hAnsi="Arial" w:cs="Arial"/>
+          <w:b/>
+          <w:highlight w:val="white"/>
+        </w:rPr>
+        <w:t>Texto</w:t>
       </w:r>
       <w:proofErr w:type="spellEnd"/>
       <w:r>
@@ -1596,9 +1586,7 @@
           <w:tag w:val="goog_rdk_13"/>
           <w:id w:val="-416851411"/>
         </w:sdtPr>
-        <w:sdtContent>
-          <w:commentRangeStart w:id="6"/>
-        </w:sdtContent>
+        <w:sdtContent/>
       </w:sdt>
       <w:r>
         <w:rPr>
@@ -1613,7 +1601,14 @@
           <w:rFonts w:ascii="Arial" w:eastAsia="Arial" w:hAnsi="Arial" w:cs="Arial"/>
           <w:highlight w:val="white"/>
         </w:rPr>
-        <w:t>interesTexto</w:t>
+        <w:t>porcentajeDeuda</w:t>
+      </w:r>
+      <w:r>
+        <w:rPr>
+          <w:rFonts w:ascii="Arial" w:eastAsia="Arial" w:hAnsi="Arial" w:cs="Arial"/>
+          <w:highlight w:val="white"/>
+        </w:rPr>
+        <w:t>Texto</w:t>
       </w:r>
       <w:proofErr w:type="spellEnd"/>
       <w:r>
@@ -1644,7 +1639,7 @@
           <w:rFonts w:ascii="Arial" w:eastAsia="Arial" w:hAnsi="Arial" w:cs="Arial"/>
           <w:highlight w:val="white"/>
         </w:rPr>
-        <w:t>interesNumero</w:t>
+        <w:t>porcentajeDeudaNumero</w:t>
       </w:r>
       <w:proofErr w:type="spellEnd"/>
       <w:r>
@@ -1660,19 +1655,7 @@
           <w:color w:val="000000"/>
           <w:highlight w:val="white"/>
         </w:rPr>
-        <w:t>%) d</w:t>
-      </w:r>
-      <w:commentRangeEnd w:id="6"/>
-      <w:r>
-        <w:commentReference w:id="6"/>
-      </w:r>
-      <w:r>
-        <w:rPr>
-          <w:rFonts w:ascii="Arial" w:eastAsia="Arial" w:hAnsi="Arial" w:cs="Arial"/>
-          <w:color w:val="000000"/>
-          <w:highlight w:val="white"/>
-        </w:rPr>
-        <w:t xml:space="preserve">e interés mensual, y que será cancelado </w:t>
+        <w:t xml:space="preserve">%) de interés mensual, y que será cancelado </w:t>
       </w:r>
       <w:r>
         <w:rPr>
@@ -1694,9 +1677,7 @@
           <w:tag w:val="goog_rdk_14"/>
           <w:id w:val="730479946"/>
         </w:sdtPr>
-        <w:sdtContent>
-          <w:commentRangeStart w:id="7"/>
-        </w:sdtContent>
+        <w:sdtContent/>
       </w:sdt>
       <w:r>
         <w:rPr>
@@ -1711,7 +1692,14 @@
           <w:rFonts w:ascii="Arial" w:eastAsia="Arial" w:hAnsi="Arial" w:cs="Arial"/>
           <w:highlight w:val="white"/>
         </w:rPr>
-        <w:t>moraTexto</w:t>
+        <w:t>porcentajeM</w:t>
+      </w:r>
+      <w:r>
+        <w:rPr>
+          <w:rFonts w:ascii="Arial" w:eastAsia="Arial" w:hAnsi="Arial" w:cs="Arial"/>
+          <w:highlight w:val="white"/>
+        </w:rPr>
+        <w:t>oraTexto</w:t>
       </w:r>
       <w:proofErr w:type="spellEnd"/>
       <w:r>
@@ -1749,7 +1737,14 @@
           <w:rFonts w:ascii="Arial" w:eastAsia="Arial" w:hAnsi="Arial" w:cs="Arial"/>
           <w:highlight w:val="white"/>
         </w:rPr>
-        <w:t>moraNumero</w:t>
+        <w:t>porcentajeM</w:t>
+      </w:r>
+      <w:r>
+        <w:rPr>
+          <w:rFonts w:ascii="Arial" w:eastAsia="Arial" w:hAnsi="Arial" w:cs="Arial"/>
+          <w:highlight w:val="white"/>
+        </w:rPr>
+        <w:t>oraNumero</w:t>
       </w:r>
       <w:proofErr w:type="spellEnd"/>
       <w:r>
@@ -1765,19 +1760,7 @@
           <w:color w:val="000000"/>
           <w:highlight w:val="white"/>
         </w:rPr>
-        <w:t xml:space="preserve">%) </w:t>
-      </w:r>
-      <w:commentRangeEnd w:id="7"/>
-      <w:r>
-        <w:commentReference w:id="7"/>
-      </w:r>
-      <w:r>
-        <w:rPr>
-          <w:rFonts w:ascii="Arial" w:eastAsia="Arial" w:hAnsi="Arial" w:cs="Arial"/>
-          <w:color w:val="000000"/>
-          <w:highlight w:val="white"/>
-        </w:rPr>
-        <w:t xml:space="preserve">mensual, más el </w:t>
+        <w:t xml:space="preserve">%) mensual, más el </w:t>
       </w:r>
       <w:r>
         <w:rPr>
@@ -1801,7 +1784,7 @@
           <w:color w:val="000000"/>
           <w:highlight w:val="white"/>
         </w:rPr>
-        <w:t xml:space="preserve">Si no pagare la totalidad del monto establecido en la Cláusula Primera del Contrato, en el plazo estipulado, o si dejare de pagar una sola cuota establecida pactada el Acreedor podrá dar por terminado de forma anticipada el Contrato, y podrá el Acreedor en consecuencia </w:t>
+        <w:t xml:space="preserve">Si no pagare la totalidad del monto establecido en la Cláusula Primera del Contrato, en el plazo estipulado, o si dejare de pagar una sola cuota establecida pactada el Acreedor podrá dar por terminado de forma anticipada </w:t>
       </w:r>
       <w:r>
         <w:rPr>
@@ -1810,7 +1793,7 @@
           <w:highlight w:val="white"/>
         </w:rPr>
         <w:lastRenderedPageBreak/>
-        <w:t xml:space="preserve">exigir el cobro judicial de la totalidad de lo adeudado, más intereses, intereses moratorios y costas procesales; </w:t>
+        <w:t xml:space="preserve">el Contrato, y podrá el Acreedor en consecuencia exigir el cobro judicial de la totalidad de lo adeudado, más intereses, intereses moratorios y costas procesales; </w:t>
       </w:r>
       <w:r>
         <w:rPr>
@@ -1958,8 +1941,8 @@
           <w:shd w:val="clear" w:color="auto" w:fill="C27BA0"/>
         </w:rPr>
       </w:pPr>
-      <w:bookmarkStart w:id="8" w:name="_heading=h.30j0zll" w:colFirst="0" w:colLast="0"/>
-      <w:bookmarkEnd w:id="8"/>
+      <w:bookmarkStart w:id="6" w:name="_heading=h.30j0zll" w:colFirst="0" w:colLast="0"/>
+      <w:bookmarkEnd w:id="6"/>
       <w:r>
         <w:rPr>
           <w:rFonts w:ascii="Arial" w:eastAsia="Arial" w:hAnsi="Arial" w:cs="Arial"/>
@@ -2517,7 +2500,13 @@
         <w:rPr>
           <w:rFonts w:ascii="Arial" w:eastAsia="Arial" w:hAnsi="Arial" w:cs="Arial"/>
         </w:rPr>
-        <w:t>nombreAcreedor</w:t>
+        <w:t>nombre</w:t>
+      </w:r>
+      <w:r>
+        <w:rPr>
+          <w:rFonts w:ascii="Arial" w:eastAsia="Arial" w:hAnsi="Arial" w:cs="Arial"/>
+        </w:rPr>
+        <w:t>Completo</w:t>
       </w:r>
       <w:proofErr w:type="spellEnd"/>
       <w:r>
@@ -2633,7 +2622,7 @@
           <w:color w:val="000000"/>
           <w:highlight w:val="white"/>
         </w:rPr>
-        <w:t xml:space="preserve">aceptamos expresamente en los términos anteriormente relacionados lo expuesto en el presente documento, que contiene Reconocimiento de </w:t>
+        <w:t xml:space="preserve">aceptamos expresamente en los términos </w:t>
       </w:r>
       <w:r>
         <w:rPr>
@@ -2642,7 +2631,7 @@
           <w:highlight w:val="white"/>
         </w:rPr>
         <w:lastRenderedPageBreak/>
-        <w:t>Deuda en Documento Privado. Leemos lo escrito y bien enterados de su objeto, contenido, validez y demás efectos legales, lo aceptamos, ratificamos y firmamos, al final del presente, así como al margen izquierdo de cada hoja.</w:t>
+        <w:t>anteriormente relacionados lo expuesto en el presente documento, que contiene Reconocimiento de Deuda en Documento Privado. Leemos lo escrito y bien enterados de su objeto, contenido, validez y demás efectos legales, lo aceptamos, ratificamos y firmamos, al final del presente, así como al margen izquierdo de cada hoja.</w:t>
       </w:r>
     </w:p>
     <w:p>
@@ -2861,64 +2850,6 @@
       </w:r>
     </w:p>
   </w:comment>
-  <w:comment w:id="6" w:author="Lucrecia Cux" w:date="2025-08-05T17:59:00Z" w:initials="">
-    <w:p>
-      <w:pPr>
-        <w:widowControl w:val="0"/>
-        <w:pBdr>
-          <w:top w:val="nil"/>
-          <w:left w:val="nil"/>
-          <w:bottom w:val="nil"/>
-          <w:right w:val="nil"/>
-          <w:between w:val="nil"/>
-        </w:pBdr>
-        <w:rPr>
-          <w:rFonts w:ascii="Arial" w:eastAsia="Arial" w:hAnsi="Arial" w:cs="Arial"/>
-          <w:color w:val="000000"/>
-          <w:sz w:val="22"/>
-          <w:szCs w:val="22"/>
-        </w:rPr>
-      </w:pPr>
-      <w:r>
-        <w:rPr>
-          <w:rFonts w:ascii="Arial" w:eastAsia="Arial" w:hAnsi="Arial" w:cs="Arial"/>
-          <w:color w:val="000000"/>
-          <w:sz w:val="22"/>
-          <w:szCs w:val="22"/>
-        </w:rPr>
-        <w:t>porcentaje se coloca en letras minúsculas y números</w:t>
-      </w:r>
-    </w:p>
-  </w:comment>
-  <w:comment w:id="7" w:author="Lucrecia Cux" w:date="2025-08-05T18:02:00Z" w:initials="">
-    <w:p>
-      <w:pPr>
-        <w:widowControl w:val="0"/>
-        <w:pBdr>
-          <w:top w:val="nil"/>
-          <w:left w:val="nil"/>
-          <w:bottom w:val="nil"/>
-          <w:right w:val="nil"/>
-          <w:between w:val="nil"/>
-        </w:pBdr>
-        <w:rPr>
-          <w:rFonts w:ascii="Arial" w:eastAsia="Arial" w:hAnsi="Arial" w:cs="Arial"/>
-          <w:color w:val="000000"/>
-          <w:sz w:val="22"/>
-          <w:szCs w:val="22"/>
-        </w:rPr>
-      </w:pPr>
-      <w:r>
-        <w:rPr>
-          <w:rFonts w:ascii="Arial" w:eastAsia="Arial" w:hAnsi="Arial" w:cs="Arial"/>
-          <w:color w:val="000000"/>
-          <w:sz w:val="22"/>
-          <w:szCs w:val="22"/>
-        </w:rPr>
-        <w:t>porcentaje se coloca en letras minúsculas y números</w:t>
-      </w:r>
-    </w:p>
-  </w:comment>
 </w:comments>
 </file>
 
@@ -2929,8 +2860,6 @@
   <w15:commentEx w15:paraId="0000001C" w15:done="0"/>
   <w15:commentEx w15:paraId="00000013" w15:done="0"/>
   <w15:commentEx w15:paraId="0000001F" w15:done="0"/>
-  <w15:commentEx w15:paraId="0000000F" w15:done="0"/>
-  <w15:commentEx w15:paraId="00000012" w15:done="0"/>
 </w15:commentsEx>
 </file>
 
@@ -2941,8 +2870,6 @@
   <w16cid:commentId w16cid:paraId="0000001C" w16cid:durableId="0000001C"/>
   <w16cid:commentId w16cid:paraId="00000013" w16cid:durableId="00000013"/>
   <w16cid:commentId w16cid:paraId="0000001F" w16cid:durableId="0000001F"/>
-  <w16cid:commentId w16cid:paraId="0000000F" w16cid:durableId="0000000F"/>
-  <w16cid:commentId w16cid:paraId="00000012" w16cid:durableId="00000012"/>
 </w16cid:commentsIds>
 </file>
 
@@ -3708,6 +3635,7 @@
   <w:style w:type="character" w:default="1" w:styleId="Fuentedeprrafopredeter">
     <w:name w:val="Default Paragraph Font"/>
     <w:uiPriority w:val="1"/>
+    <w:semiHidden/>
     <w:unhideWhenUsed/>
   </w:style>
   <w:style w:type="table" w:default="1" w:styleId="Tablanormal">

</xml_diff>